<commit_message>
modificacion del plan de proyecto
</commit_message>
<xml_diff>
--- a/Primer Informe.docx
+++ b/Primer Informe.docx
@@ -420,7 +420,11 @@
     <w:sdt>
       <w:sdtPr>
         <w:rPr>
-          <w:lang w:val="es-ES"/>
+          <w:rFonts w:asciiTheme="minorHAnsi" w:eastAsiaTheme="minorHAnsi" w:hAnsiTheme="minorHAnsi" w:cstheme="minorBidi"/>
+          <w:color w:val="auto"/>
+          <w:sz w:val="22"/>
+          <w:szCs w:val="22"/>
+          <w:lang w:val="es-ES" w:eastAsia="en-US"/>
         </w:rPr>
         <w:id w:val="-2066252840"/>
         <w:docPartObj>
@@ -430,13 +434,8 @@
       </w:sdtPr>
       <w:sdtEndPr>
         <w:rPr>
-          <w:rFonts w:asciiTheme="minorHAnsi" w:eastAsiaTheme="minorHAnsi" w:hAnsiTheme="minorHAnsi" w:cstheme="minorBidi"/>
           <w:b/>
           <w:bCs/>
-          <w:color w:val="auto"/>
-          <w:sz w:val="22"/>
-          <w:szCs w:val="22"/>
-          <w:lang w:eastAsia="en-US"/>
         </w:rPr>
       </w:sdtEndPr>
       <w:sdtContent>
@@ -1735,47 +1734,446 @@
       </w:r>
       <w:bookmarkEnd w:id="0"/>
     </w:p>
-    <w:p>
-      <w:r>
-        <w:t>EL proyecto contara con un sistema web donde los clientes podrán ver la disponibilidad de las habitaciones y así mismo poder realizar alguna reserva con la habitación que el quisiere, además de poder ver los precios según la temporada, también podrá realizar pedidos especiales no incluidos en el paquete común y corriente.</w:t>
-      </w:r>
-    </w:p>
-    <w:p>
-      <w:r>
-        <w:t xml:space="preserve">Por otra parte en el área administrativa de la cuales se encargara solo el administrador del hostal podrá, gestionar las habitaciones, generar estadísticas, gestionar el control </w:t>
-      </w:r>
-      <w:r>
-        <w:t xml:space="preserve">de consumo y gestión de inventario de habitaciones donde el registro diario de la mucama podrá ser visto por el administrador o </w:t>
+    <w:p/>
+    <w:p>
+      <w:r>
+        <w:t xml:space="preserve">Nuestro plan de proyecto es crear un sitio web autoadministrable compatible con los navegadores </w:t>
+      </w:r>
+      <w:r>
+        <w:t>Que</w:t>
+      </w:r>
+      <w:r>
+        <w:t xml:space="preserve"> se encuentran actualmente en uso, el cual </w:t>
+      </w:r>
+      <w:r>
+        <w:t>tendrá</w:t>
+      </w:r>
+      <w:r>
+        <w:t xml:space="preserve"> 4 </w:t>
+      </w:r>
+      <w:r>
+        <w:t>áreas</w:t>
+      </w:r>
+      <w:r>
+        <w:t xml:space="preserve"> </w:t>
+      </w:r>
+      <w:r>
+        <w:t>diferentes. El</w:t>
+      </w:r>
+      <w:r>
+        <w:t xml:space="preserve"> principal es el</w:t>
+      </w:r>
+      <w:r>
+        <w:t xml:space="preserve"> área</w:t>
+      </w:r>
+      <w:r>
+        <w:t xml:space="preserve"> administrativa del sitio que </w:t>
+      </w:r>
+      <w:r>
+        <w:t>estará</w:t>
+      </w:r>
+      <w:r>
+        <w:t xml:space="preserve"> a cargo del administrador mismo del </w:t>
+      </w:r>
+      <w:r>
+        <w:t>hostal, esta</w:t>
+      </w:r>
+      <w:r>
+        <w:t xml:space="preserve"> </w:t>
+      </w:r>
+      <w:r>
+        <w:t>área</w:t>
+      </w:r>
+      <w:r>
+        <w:t xml:space="preserve"> contara</w:t>
+      </w:r>
+      <w:r>
+        <w:t xml:space="preserve"> </w:t>
+      </w:r>
+      <w:r>
+        <w:t xml:space="preserve">con las funcionalidades de </w:t>
+      </w:r>
+      <w:r>
+        <w:t>gestión</w:t>
+      </w:r>
+      <w:r>
+        <w:t xml:space="preserve"> de habitaciones(agregar, </w:t>
+      </w:r>
+      <w:r>
+        <w:t xml:space="preserve">modificar, eliminar), podrá generar estadísticas </w:t>
+      </w:r>
+      <w:r>
+        <w:t xml:space="preserve">para determinar la cantidad de gente y el tipo de turista que se hospeda en el </w:t>
+      </w:r>
+      <w:r>
+        <w:t>hostal, registro</w:t>
+      </w:r>
+      <w:r>
+        <w:t xml:space="preserve"> de consumo</w:t>
+      </w:r>
+      <w:r>
+        <w:t xml:space="preserve"> </w:t>
+      </w:r>
+      <w:r>
+        <w:t xml:space="preserve">de cada </w:t>
+      </w:r>
+      <w:r>
+        <w:t>habitación</w:t>
+      </w:r>
+      <w:r>
+        <w:t xml:space="preserve"> ocupa</w:t>
+      </w:r>
+      <w:r>
+        <w:t xml:space="preserve">da además del inventario de los </w:t>
+      </w:r>
+      <w:r>
+        <w:t>componentes de cada</w:t>
+      </w:r>
+      <w:r>
+        <w:t xml:space="preserve"> habitación (el registro diario) </w:t>
+      </w:r>
+      <w:r>
+        <w:t xml:space="preserve">de las mucamas </w:t>
+      </w:r>
+      <w:r>
+        <w:t>podrá</w:t>
+      </w:r>
+      <w:r>
+        <w:t xml:space="preserve"> ser visto por el </w:t>
+      </w:r>
+      <w:r>
+        <w:t>administrador</w:t>
+      </w:r>
+      <w:r>
+        <w:t xml:space="preserve">), </w:t>
+      </w:r>
+      <w:r>
+        <w:t>además</w:t>
+      </w:r>
+      <w:r>
+        <w:t xml:space="preserve"> el </w:t>
+      </w:r>
+      <w:r>
+        <w:t>área</w:t>
+      </w:r>
+      <w:r>
+        <w:t xml:space="preserve"> administrativa contara con todas las</w:t>
+      </w:r>
+      <w:r>
+        <w:t xml:space="preserve"> </w:t>
+      </w:r>
+      <w:r>
+        <w:t xml:space="preserve">funcionalidades de </w:t>
       </w:r>
       <w:r>
         <w:t>recepción</w:t>
       </w:r>
       <w:r>
+        <w:t xml:space="preserve"> en caso de que el recepcionista no asista por "x" motivo.</w:t>
+      </w:r>
+    </w:p>
+    <w:p>
+      <w:r>
+        <w:t>La</w:t>
+      </w:r>
+      <w:r>
+        <w:t xml:space="preserve"> segundo </w:t>
+      </w:r>
+      <w:r>
+        <w:t>área</w:t>
+      </w:r>
+      <w:r>
+        <w:t xml:space="preserve"> es el de </w:t>
+      </w:r>
+      <w:r>
+        <w:t>recepción</w:t>
+      </w:r>
+      <w:r>
+        <w:t xml:space="preserve"> el cual contara con la </w:t>
+      </w:r>
+      <w:r>
+        <w:t>gestión</w:t>
+      </w:r>
+      <w:r>
+        <w:t xml:space="preserve"> de ingresos y egresos de quienes pernoctan</w:t>
+      </w:r>
+      <w:r>
+        <w:t xml:space="preserve"> </w:t>
+      </w:r>
+      <w:r>
+        <w:t xml:space="preserve">en el hostal, </w:t>
+      </w:r>
+      <w:r>
+        <w:t>además</w:t>
+      </w:r>
+      <w:r>
+        <w:t xml:space="preserve"> de la </w:t>
+      </w:r>
+      <w:r>
+        <w:t>gestión</w:t>
+      </w:r>
+      <w:r>
+        <w:t xml:space="preserve"> de cargos a la </w:t>
+      </w:r>
+      <w:r>
+        <w:t xml:space="preserve">habitación </w:t>
+      </w:r>
+      <w:r>
+        <w:t xml:space="preserve">(pedido de </w:t>
+      </w:r>
+      <w:r>
+        <w:t xml:space="preserve">alimentos, bebestibles, o algún </w:t>
+      </w:r>
+      <w:r>
+        <w:t>requerimiento especial).</w:t>
+      </w:r>
+    </w:p>
+    <w:p>
+      <w:r>
+        <w:t>El</w:t>
+      </w:r>
+      <w:r>
+        <w:t xml:space="preserve"> </w:t>
+      </w:r>
+      <w:r>
+        <w:t>área</w:t>
+      </w:r>
+      <w:r>
+        <w:t xml:space="preserve"> de los clientes donde </w:t>
+      </w:r>
+      <w:r>
+        <w:t>podrán</w:t>
+      </w:r>
+      <w:r>
+        <w:t xml:space="preserve"> registrarse (datos del usuario), realizar una reserva, modificar</w:t>
+      </w:r>
+      <w:r>
+        <w:t xml:space="preserve"> </w:t>
+      </w:r>
+      <w:r>
+        <w:t xml:space="preserve">una </w:t>
+      </w:r>
+      <w:r>
+        <w:t>reserva (</w:t>
+      </w:r>
+      <w:r>
+        <w:t xml:space="preserve">modificar cantidad de personas que </w:t>
+      </w:r>
+      <w:r>
+        <w:t>irán</w:t>
+      </w:r>
+      <w:r>
+        <w:t xml:space="preserve">, modificar </w:t>
+      </w:r>
+      <w:r>
+        <w:t>algún</w:t>
+      </w:r>
+      <w:r>
+        <w:t xml:space="preserve"> requerimiento especial o </w:t>
+      </w:r>
+      <w:r>
+        <w:t>a</w:t>
+      </w:r>
+      <w:r>
+        <w:t xml:space="preserve">gregar uno o cancelar una reserva) </w:t>
+      </w:r>
+      <w:r>
+        <w:t>además</w:t>
+      </w:r>
+      <w:r>
+        <w:t xml:space="preserve"> de ver las temporadas altas y </w:t>
+      </w:r>
+      <w:r>
+        <w:t>bajas, un</w:t>
+      </w:r>
+      <w:r>
+        <w:t xml:space="preserve"> mapa del sitio donde </w:t>
+      </w:r>
+      <w:r>
+        <w:t>podrá</w:t>
+      </w:r>
+      <w:r>
+        <w:t xml:space="preserve"> elegir en que</w:t>
+      </w:r>
+      <w:r>
+        <w:t xml:space="preserve"> </w:t>
+      </w:r>
+      <w:r>
+        <w:t xml:space="preserve">sector del hostal hospedarse </w:t>
+      </w:r>
+      <w:r>
+        <w:t>según</w:t>
+      </w:r>
+      <w:r>
+        <w:t xml:space="preserve"> sus gustos o requerimientos.</w:t>
+      </w:r>
+    </w:p>
+    <w:p>
+      <w:r>
+        <w:t>Y</w:t>
+      </w:r>
+      <w:r>
+        <w:t xml:space="preserve"> por </w:t>
+      </w:r>
+      <w:r>
+        <w:t>último</w:t>
+      </w:r>
+      <w:r>
+        <w:t xml:space="preserve"> el </w:t>
+      </w:r>
+      <w:r>
+        <w:t>área</w:t>
+      </w:r>
+      <w:r>
+        <w:t xml:space="preserve"> de mucamas donde </w:t>
+      </w:r>
+      <w:r>
+        <w:t>podrá</w:t>
+      </w:r>
+      <w:r>
+        <w:t xml:space="preserve"> realizar los registros diarios de limpieza de las habitaciones y</w:t>
+      </w:r>
+      <w:r>
+        <w:t xml:space="preserve"> </w:t>
+      </w:r>
+      <w:r>
+        <w:t xml:space="preserve">realizar un registro de </w:t>
+      </w:r>
+      <w:r>
+        <w:t>algún</w:t>
+      </w:r>
+      <w:r>
+        <w:t xml:space="preserve"> elemento roto o aviso de </w:t>
+      </w:r>
+      <w:r>
+        <w:t>pérdida</w:t>
+      </w:r>
+      <w:r>
         <w:t>.</w:t>
       </w:r>
-      <w:r>
-        <w:t xml:space="preserve"> Además</w:t>
-      </w:r>
-      <w:r>
-        <w:t xml:space="preserve"> el administrador tendrá todas funcionalidades de la </w:t>
-      </w:r>
-      <w:r>
-        <w:t>recepción</w:t>
-      </w:r>
-      <w:r>
-        <w:t xml:space="preserve"> en caso de que el recepcionista no asista o no se encuentre por x motivo.</w:t>
-      </w:r>
-    </w:p>
-    <w:p>
-      <w:r>
-        <w:t>En el área de recepción se podrá gestionar los ingresos y egresos de los clientes, gestión de cargos a la habitación y registro interno.</w:t>
-      </w:r>
-    </w:p>
-    <w:p>
-      <w:r>
-        <w:t>Y por último una aplicación del sistema web donde los trabajadores (mucama) podrán registrar el orden de limpieza de la habitación como también si hay algún daño, para tener un registro diario.</w:t>
-      </w:r>
-    </w:p>
+    </w:p>
+    <w:p>
+      <w:r>
+        <w:t>El</w:t>
+      </w:r>
+      <w:r>
+        <w:t xml:space="preserve"> proyecto </w:t>
+      </w:r>
+      <w:r>
+        <w:t>será</w:t>
+      </w:r>
+      <w:r>
+        <w:t xml:space="preserve"> desarrollado por el jefe de proyecto "nombre apellido" y el programador "nombre apellido".</w:t>
+      </w:r>
+    </w:p>
+    <w:p>
+      <w:r>
+        <w:t>Para</w:t>
+      </w:r>
+      <w:r>
+        <w:t xml:space="preserve">  desarrollar el sitio se utilizara el software "Sublime text 2/3" y como servidor </w:t>
+      </w:r>
+      <w:r>
+        <w:t xml:space="preserve">el xampp, además de un template </w:t>
+      </w:r>
+      <w:r>
+        <w:t>de bootstrap</w:t>
+      </w:r>
+      <w:r>
+        <w:t xml:space="preserve"> </w:t>
+      </w:r>
+      <w:r>
+        <w:t xml:space="preserve">(open sourse), y para poder realizar test una vez finalizado el sitio se </w:t>
+      </w:r>
+      <w:r>
+        <w:t>subirá</w:t>
+      </w:r>
+      <w:r>
+        <w:t xml:space="preserve"> a un host gratuito de manera</w:t>
+      </w:r>
+      <w:r>
+        <w:t xml:space="preserve"> </w:t>
+      </w:r>
+      <w:r>
+        <w:t>provisoria ll</w:t>
+      </w:r>
+      <w:r>
+        <w:t xml:space="preserve">amado "hostinger.es", además el </w:t>
+      </w:r>
+      <w:r>
+        <w:t xml:space="preserve">desarrollo </w:t>
+      </w:r>
+      <w:r>
+        <w:t>será</w:t>
+      </w:r>
+      <w:r>
+        <w:t xml:space="preserve"> equitativo y se ira distribuyendo el trabajo a medida</w:t>
+      </w:r>
+      <w:r>
+        <w:t xml:space="preserve"> </w:t>
+      </w:r>
+      <w:r>
+        <w:t xml:space="preserve">se avanza en el sitio ya que el jefe de proyecto se especializa en ciertas </w:t>
+      </w:r>
+      <w:r>
+        <w:t>áreas</w:t>
+      </w:r>
+      <w:r>
+        <w:t xml:space="preserve"> o lenguajes y el programador en otras.</w:t>
+      </w:r>
+    </w:p>
+    <w:p>
+      <w:r>
+        <w:t>En</w:t>
+      </w:r>
+      <w:r>
+        <w:t xml:space="preserve"> caso de cualquier evento no previsto el calendario de </w:t>
+      </w:r>
+      <w:r>
+        <w:t>programación</w:t>
+      </w:r>
+      <w:r>
+        <w:t xml:space="preserve"> del proyecto se aplazara para el </w:t>
+      </w:r>
+      <w:r>
+        <w:t>día</w:t>
+      </w:r>
+      <w:r>
+        <w:t xml:space="preserve"> siguiente (en caso de ausencia de alguno de los dos integrantes del sitio).en caso de </w:t>
+      </w:r>
+      <w:r>
+        <w:t>pérdida</w:t>
+      </w:r>
+      <w:r>
+        <w:t xml:space="preserve"> o robo de los equipos de desarrollo, se </w:t>
+      </w:r>
+      <w:r>
+        <w:t>deberá</w:t>
+      </w:r>
+      <w:r>
+        <w:t xml:space="preserve"> suspender toda actividad hasta que se repongan el/los</w:t>
+      </w:r>
+      <w:r>
+        <w:t xml:space="preserve"> </w:t>
+      </w:r>
+      <w:r>
+        <w:t xml:space="preserve">equipos, realizando las modificaciones pertinentes en el calendario de actividades (carta </w:t>
+      </w:r>
+      <w:r>
+        <w:t>Gantt</w:t>
+      </w:r>
+      <w:r>
+        <w:t>).</w:t>
+      </w:r>
+    </w:p>
+    <w:p/>
+    <w:p/>
+    <w:p/>
+    <w:p/>
+    <w:p/>
+    <w:p/>
+    <w:p/>
+    <w:p/>
     <w:p>
       <w:r>
         <w:t xml:space="preserve">Por ende el </w:t>
@@ -1790,13 +2188,24 @@
         <w:t>Recepción</w:t>
       </w:r>
       <w:r>
-        <w:t xml:space="preserve"> e internos.</w:t>
-      </w:r>
-    </w:p>
-    <w:p/>
-    <w:p>
-      <w:r>
-        <w:t xml:space="preserve">En el área Administrativa tenemos: </w:t>
+        <w:t xml:space="preserve"> </w:t>
+      </w:r>
+      <w:r>
+        <w:t>y mucamas</w:t>
+      </w:r>
+      <w:r>
+        <w:t>.</w:t>
+      </w:r>
+    </w:p>
+    <w:p>
+      <w:r>
+        <w:t>Área</w:t>
+      </w:r>
+      <w:r>
+        <w:t xml:space="preserve"> Administrativa</w:t>
+      </w:r>
+      <w:r>
+        <w:t xml:space="preserve">: </w:t>
       </w:r>
     </w:p>
     <w:p>
@@ -1910,22 +2319,15 @@
         <w:t>Registrar elementos de cada habitación.</w:t>
       </w:r>
     </w:p>
-    <w:p/>
-    <w:p>
-      <w:r>
-        <w:t xml:space="preserve">En el </w:t>
-      </w:r>
-      <w:r>
-        <w:t>área</w:t>
-      </w:r>
-      <w:r>
-        <w:t xml:space="preserve"> de </w:t>
-      </w:r>
-      <w:r>
-        <w:t>recepción</w:t>
-      </w:r>
-      <w:r>
-        <w:t xml:space="preserve"> tenemos:</w:t>
+    <w:p>
+      <w:r>
+        <w:t xml:space="preserve">Área </w:t>
+      </w:r>
+      <w:r>
+        <w:t>Recepción</w:t>
+      </w:r>
+      <w:r>
+        <w:t>:</w:t>
       </w:r>
     </w:p>
     <w:p>
@@ -1976,18 +2378,15 @@
         <w:t>Agregar, modificar, eliminar.</w:t>
       </w:r>
     </w:p>
-    <w:p/>
-    <w:p/>
-    <w:p/>
-    <w:p>
-      <w:r>
-        <w:t xml:space="preserve">En el </w:t>
-      </w:r>
-      <w:r>
-        <w:t>área</w:t>
-      </w:r>
-      <w:r>
-        <w:t xml:space="preserve"> interna tenemos:</w:t>
+    <w:p>
+      <w:r>
+        <w:t xml:space="preserve">Área </w:t>
+      </w:r>
+      <w:r>
+        <w:t>Mucamas</w:t>
+      </w:r>
+      <w:r>
+        <w:t>:</w:t>
       </w:r>
     </w:p>
     <w:p>
@@ -1998,25 +2397,34 @@
           <w:numId w:val="10"/>
         </w:numPr>
       </w:pPr>
+      <w:r>
+        <w:t>Registro de limpieza</w:t>
+      </w:r>
+    </w:p>
+    <w:p>
+      <w:r>
+        <w:tab/>
+      </w:r>
+      <w:r>
+        <w:tab/>
+        <w:t>Cada trabajador interno tendrá un usuario con el cual podrá registrar la habitación, la hora de ingreso y la hora de término de la limpieza de esa habitación, además de comentar si existen pérdidas o destrozos dentro de la habitación. También se podrá registrar las pertenencias extraviadas de los clientes que se retiraron del hostal.</w:t>
+      </w:r>
+    </w:p>
+    <w:p/>
+    <w:p>
+      <w:r>
+        <w:t>Área</w:t>
+      </w:r>
       <w:bookmarkStart w:id="1" w:name="_GoBack"/>
       <w:bookmarkEnd w:id="1"/>
       <w:r>
-        <w:t>Registro de limpieza</w:t>
-      </w:r>
-    </w:p>
-    <w:p>
-      <w:r>
-        <w:tab/>
-      </w:r>
-      <w:r>
-        <w:tab/>
-        <w:t>Cada trabajador interno tendrá un usuario con el cual podrá registrar la habitación, la hora de ingreso y la hora de término de la limpieza de esa habitación, además de comentar si existen pérdidas o destrozos dentro de la habitación. También se podrá registrar las pertenencias extraviadas de los clientes que se retiraron del hostal.</w:t>
-      </w:r>
-    </w:p>
-    <w:p/>
-    <w:p>
-      <w:r>
-        <w:t>En el área de clientes  tenemos:</w:t>
+        <w:t xml:space="preserve"> </w:t>
+      </w:r>
+      <w:r>
+        <w:t>Clientes</w:t>
+      </w:r>
+      <w:r>
+        <w:t>:</w:t>
       </w:r>
     </w:p>
     <w:p>
@@ -2076,15 +2484,7 @@
       </w:r>
       <w:r>
         <w:tab/>
-      </w:r>
-      <w:r>
-        <w:t xml:space="preserve">“modificaciones, </w:t>
-      </w:r>
-      <w:r>
-        <w:t>estarán</w:t>
-      </w:r>
-      <w:r>
-        <w:t xml:space="preserve"> sujetos a términos de servicios del hostal”.</w:t>
+        <w:t>“modificaciones, estarán sujetos a términos de servicios del hostal”.</w:t>
       </w:r>
     </w:p>
     <w:p>
@@ -2092,25 +2492,13 @@
         <w:tab/>
       </w:r>
     </w:p>
-    <w:p>
-      <w:r>
-        <w:tab/>
-      </w:r>
-      <w:r>
-        <w:tab/>
-      </w:r>
-    </w:p>
     <w:p/>
-    <w:p/>
-    <w:p/>
-    <w:p/>
     <w:p>
       <w:pPr>
         <w:pStyle w:val="Ttulo1"/>
       </w:pPr>
       <w:bookmarkStart w:id="2" w:name="_Toc397011957"/>
       <w:r>
-        <w:lastRenderedPageBreak/>
         <w:t>Matriz de Riesgo y Contingencia</w:t>
       </w:r>
       <w:bookmarkEnd w:id="2"/>
@@ -5298,7 +5686,7 @@
 </file>
 
 <file path=customXml/itemProps1.xml><?xml version="1.0" encoding="utf-8"?>
-<ds:datastoreItem xmlns:ds="http://schemas.openxmlformats.org/officeDocument/2006/customXml" ds:itemID="{45683314-9382-4F9D-8EEA-18A3B2E251B4}">
+<ds:datastoreItem xmlns:ds="http://schemas.openxmlformats.org/officeDocument/2006/customXml" ds:itemID="{004240FA-A6A0-490F-9DFC-059514337577}">
   <ds:schemaRefs>
     <ds:schemaRef ds:uri="http://schemas.openxmlformats.org/officeDocument/2006/bibliography"/>
   </ds:schemaRefs>

</xml_diff>